<commit_message>
review prompt and db saving logic changed
</commit_message>
<xml_diff>
--- a/Assignment10-LLM.docx
+++ b/Assignment10-LLM.docx
@@ -77,10 +77,10 @@
       </w:pPr>
       <w:r>
         <w:drawing>
-          <wp:inline distT="0" distB="0" distL="0" distR="0" wp14:anchorId="6948926B" wp14:editId="037BB664">
-            <wp:extent cx="5943600" cy="1266190"/>
-            <wp:effectExtent l="0" t="0" r="0" b="0"/>
-            <wp:docPr id="1654178017" name="Picture 1"/>
+          <wp:inline distT="0" distB="0" distL="0" distR="0" wp14:anchorId="1FDBB447" wp14:editId="64683E8F">
+            <wp:extent cx="5943600" cy="837565"/>
+            <wp:effectExtent l="0" t="0" r="0" b="635"/>
+            <wp:docPr id="111715116" name="Picture 1"/>
             <wp:cNvGraphicFramePr>
               <a:graphicFrameLocks xmlns:a="http://schemas.openxmlformats.org/drawingml/2006/main" noChangeAspect="1"/>
             </wp:cNvGraphicFramePr>
@@ -88,7 +88,7 @@
               <a:graphicData uri="http://schemas.openxmlformats.org/drawingml/2006/picture">
                 <pic:pic xmlns:pic="http://schemas.openxmlformats.org/drawingml/2006/picture">
                   <pic:nvPicPr>
-                    <pic:cNvPr id="1654178017" name=""/>
+                    <pic:cNvPr id="111715116" name=""/>
                     <pic:cNvPicPr/>
                   </pic:nvPicPr>
                   <pic:blipFill>
@@ -100,7 +100,7 @@
                   <pic:spPr>
                     <a:xfrm>
                       <a:off x="0" y="0"/>
-                      <a:ext cx="5943600" cy="1266190"/>
+                      <a:ext cx="5943600" cy="837565"/>
                     </a:xfrm>
                     <a:prstGeom prst="rect">
                       <a:avLst/>
@@ -148,6 +148,9 @@
         <w:pStyle w:val="ListParagraph"/>
       </w:pPr>
       <w:r>
+        <w:rPr>
+          <w:noProof/>
+        </w:rPr>
         <w:drawing>
           <wp:inline distT="0" distB="0" distL="0" distR="0" wp14:anchorId="3FDEF3DC" wp14:editId="0C78069F">
             <wp:extent cx="5943600" cy="1527810"/>
@@ -185,6 +188,9 @@
         </w:drawing>
       </w:r>
       <w:r>
+        <w:rPr>
+          <w:noProof/>
+        </w:rPr>
         <w:drawing>
           <wp:inline distT="0" distB="0" distL="0" distR="0" wp14:anchorId="28A3301B" wp14:editId="1EB0F34B">
             <wp:extent cx="5943600" cy="2970530"/>
@@ -362,6 +368,9 @@
         </w:rPr>
       </w:pPr>
       <w:r>
+        <w:rPr>
+          <w:noProof/>
+        </w:rPr>
         <w:drawing>
           <wp:inline distT="0" distB="0" distL="0" distR="0" wp14:anchorId="32C554AD" wp14:editId="12AA33EC">
             <wp:extent cx="5943600" cy="188595"/>
@@ -399,6 +408,9 @@
         </w:drawing>
       </w:r>
       <w:r>
+        <w:rPr>
+          <w:noProof/>
+        </w:rPr>
         <w:drawing>
           <wp:inline distT="0" distB="0" distL="0" distR="0" wp14:anchorId="6A2CD6E3" wp14:editId="553CB94D">
             <wp:extent cx="4178515" cy="882695"/>
@@ -436,6 +448,9 @@
         </w:drawing>
       </w:r>
       <w:r>
+        <w:rPr>
+          <w:noProof/>
+        </w:rPr>
         <w:drawing>
           <wp:inline distT="0" distB="0" distL="0" distR="0" wp14:anchorId="2DCCFE35" wp14:editId="4B2F06F8">
             <wp:extent cx="5943600" cy="2912745"/>
@@ -483,64 +498,16 @@
         </w:rPr>
         <w:t xml:space="preserve"> </w:t>
       </w:r>
-      <w:r>
-        <w:rPr>
-          <w:b/>
-          <w:bCs/>
-          <w:i/>
-          <w:iCs/>
-          <w:color w:val="FF0000"/>
-          <w:u w:val="single"/>
-        </w:rPr>
-        <w:t>If the model attempts to save a review for a hotel that has already been reviewed, it will display a message indicating that the property is already reviewed and it will show an error like this.</w:t>
-      </w:r>
-    </w:p>
-    <w:p>
-      <w:pPr>
-        <w:pStyle w:val="ListParagraph"/>
-      </w:pPr>
-    </w:p>
-    <w:p>
-      <w:pPr>
-        <w:pStyle w:val="ListParagraph"/>
-      </w:pPr>
-      <w:r>
-        <w:drawing>
-          <wp:inline distT="0" distB="0" distL="0" distR="0" wp14:anchorId="06E60196" wp14:editId="40D796A8">
-            <wp:extent cx="5943600" cy="379095"/>
-            <wp:effectExtent l="0" t="0" r="0" b="1905"/>
-            <wp:docPr id="582927774" name="Picture 1"/>
-            <wp:cNvGraphicFramePr>
-              <a:graphicFrameLocks xmlns:a="http://schemas.openxmlformats.org/drawingml/2006/main" noChangeAspect="1"/>
-            </wp:cNvGraphicFramePr>
-            <a:graphic xmlns:a="http://schemas.openxmlformats.org/drawingml/2006/main">
-              <a:graphicData uri="http://schemas.openxmlformats.org/drawingml/2006/picture">
-                <pic:pic xmlns:pic="http://schemas.openxmlformats.org/drawingml/2006/picture">
-                  <pic:nvPicPr>
-                    <pic:cNvPr id="582927774" name=""/>
-                    <pic:cNvPicPr/>
-                  </pic:nvPicPr>
-                  <pic:blipFill>
-                    <a:blip r:embed="rId11"/>
-                    <a:stretch>
-                      <a:fillRect/>
-                    </a:stretch>
-                  </pic:blipFill>
-                  <pic:spPr>
-                    <a:xfrm>
-                      <a:off x="0" y="0"/>
-                      <a:ext cx="5943600" cy="379095"/>
-                    </a:xfrm>
-                    <a:prstGeom prst="rect">
-                      <a:avLst/>
-                    </a:prstGeom>
-                  </pic:spPr>
-                </pic:pic>
-              </a:graphicData>
-            </a:graphic>
-          </wp:inline>
-        </w:drawing>
-      </w:r>
+    </w:p>
+    <w:p>
+      <w:pPr>
+        <w:pStyle w:val="ListParagraph"/>
+      </w:pPr>
+    </w:p>
+    <w:p>
+      <w:pPr>
+        <w:pStyle w:val="ListParagraph"/>
+      </w:pPr>
     </w:p>
     <w:p>
       <w:pPr>
@@ -1150,6 +1117,7 @@
   <w:style w:type="character" w:default="1" w:styleId="DefaultParagraphFont">
     <w:name w:val="Default Paragraph Font"/>
     <w:uiPriority w:val="1"/>
+    <w:semiHidden/>
     <w:unhideWhenUsed/>
   </w:style>
   <w:style w:type="table" w:default="1" w:styleId="TableNormal">

</xml_diff>